<commit_message>
Added the Github URL
</commit_message>
<xml_diff>
--- a/Project 1/DSC680 Proposal-Template.docx
+++ b/Project 1/DSC680 Proposal-Template.docx
@@ -17,23 +17,9 @@
       </w:r>
     </w:p>
     <w:p>
-      <w:pPr>
-        <w:pStyle w:val="Heading1"/>
-        <w:jc w:val="center"/>
+      <w:r>
         <w:rPr>
           <w:rStyle w:val="BookTitle"/>
-          <w:b/>
-          <w:bCs w:val="0"/>
-          <w:i w:val="0"/>
-          <w:iCs w:val="0"/>
-          <w:spacing w:val="0"/>
-          <w:sz w:val="24"/>
-        </w:rPr>
-      </w:pPr>
-      <w:r>
-        <w:rPr>
-          <w:rStyle w:val="BookTitle"/>
-          <w:b/>
           <w:bCs w:val="0"/>
           <w:i w:val="0"/>
           <w:iCs w:val="0"/>
@@ -45,7 +31,6 @@
       <w:r>
         <w:rPr>
           <w:rStyle w:val="BookTitle"/>
-          <w:b/>
           <w:bCs w:val="0"/>
           <w:i w:val="0"/>
           <w:iCs w:val="0"/>
@@ -57,7 +42,6 @@
       <w:r>
         <w:rPr>
           <w:rStyle w:val="BookTitle"/>
-          <w:b/>
           <w:bCs w:val="0"/>
           <w:i w:val="0"/>
           <w:iCs w:val="0"/>
@@ -69,7 +53,6 @@
       <w:r>
         <w:rPr>
           <w:rStyle w:val="BookTitle"/>
-          <w:b/>
           <w:bCs w:val="0"/>
           <w:i w:val="0"/>
           <w:iCs w:val="0"/>
@@ -77,10 +60,18 @@
           <w:sz w:val="24"/>
         </w:rPr>
         <w:br/>
-        <w:t>GitHub Portfolio URL</w:t>
-      </w:r>
-    </w:p>
-    <w:p/>
+      </w:r>
+      <w:hyperlink r:id="rId5" w:history="1">
+        <w:r>
+          <w:rPr>
+            <w:rStyle w:val="Hyperlink"/>
+          </w:rPr>
+          <w:t>https://github.com/gdhulipala/DSC680</w:t>
+        </w:r>
+      </w:hyperlink>
+      <w:bookmarkStart w:id="0" w:name="_GoBack"/>
+      <w:bookmarkEnd w:id="0"/>
+    </w:p>
     <w:p>
       <w:pPr>
         <w:pStyle w:val="Heading1"/>
@@ -117,7 +108,7 @@
       <w:r>
         <w:t xml:space="preserve"> </w:t>
       </w:r>
-      <w:hyperlink r:id="rId5" w:history="1">
+      <w:hyperlink r:id="rId6" w:history="1">
         <w:r>
           <w:rPr>
             <w:rStyle w:val="Hyperlink"/>
@@ -196,66 +187,66 @@
         <w:pStyle w:val="Heading1"/>
       </w:pPr>
       <w:r>
+        <w:t>Potential Issues?</w:t>
+      </w:r>
+    </w:p>
+    <w:p>
+      <w:pPr>
+        <w:jc w:val="both"/>
+      </w:pPr>
+      <w:r>
+        <w:t xml:space="preserve">As mentioned above, the potential issue might be the fact that different algorithms may give totally different output for a given dataset given their limitation associated with the individual machine learning models. This is one area where I might run into issues. Hence, I need to come up with plan of action to deal with </w:t>
+      </w:r>
+      <w:r>
         <w:lastRenderedPageBreak/>
-        <w:t>Potential Issues?</w:t>
-      </w:r>
-    </w:p>
+        <w:t xml:space="preserve">such ambiguity as when it arises. One way to pick one best algorithm would be probably by looking at each of these algorithms in detail to understand the logic associated with the classification and does it fit well with the dataset in hand. </w:t>
+      </w:r>
+    </w:p>
+    <w:p>
+      <w:pPr>
+        <w:pStyle w:val="Heading1"/>
+      </w:pPr>
+      <w:r>
+        <w:t>Concluding Remarks</w:t>
+      </w:r>
+    </w:p>
+    <w:p/>
     <w:p>
       <w:pPr>
         <w:jc w:val="both"/>
       </w:pPr>
       <w:r>
-        <w:t xml:space="preserve">As mentioned above, the potential issue might be the fact that different algorithms may give totally different output for a given dataset given their limitation associated with the individual machine learning models. This is one area where I might run into issues. Hence, I need to come up with plan of action to deal with such ambiguity as when it arises. One way to pick one best algorithm would be probably by looking at each of these algorithms in detail to understand the logic associated with the classification and does it fit well with the dataset in hand. </w:t>
-      </w:r>
-    </w:p>
-    <w:p>
-      <w:pPr>
-        <w:pStyle w:val="Heading1"/>
-      </w:pPr>
-      <w:r>
-        <w:t>Concluding Remarks</w:t>
+        <w:t xml:space="preserve">Summarizing everything we discussed above – Given my experience in the biotechnology field, I am going to work on the dataset related to the health care domain. </w:t>
+      </w:r>
+    </w:p>
+    <w:p>
+      <w:pPr>
+        <w:jc w:val="both"/>
+      </w:pPr>
+      <w:r>
+        <w:t xml:space="preserve">As a part of it I choose to go with a dataset where the data included the details about the health profile of different patients. For example, each row corresponds data corresponding to one patient which has details such as their heart rate, blood pressure, glucose levels etc. </w:t>
+      </w:r>
+      <w:r>
+        <w:t xml:space="preserve">By using these details about the patient, we have to predict whether he or she has a heart disease. If a model that is able to predict the heart disease outcome based on this dataset, it would have a huge </w:t>
+      </w:r>
+      <w:r>
+        <w:t>real-world</w:t>
+      </w:r>
+      <w:r>
+        <w:t xml:space="preserve"> application where people in the healthcare domain can use it to apply on different patients and based on the prediction the patients can be provided with the necessary preventive care. Coming to the actual model building aspect, I am going to predominantly stick with the concept of ensemble modeling where I would like test and combine different algorithm as </w:t>
+      </w:r>
+      <w:r>
+        <w:t xml:space="preserve">a goal to get the best model; that can predict the outcome with decent accuracy. </w:t>
       </w:r>
     </w:p>
     <w:p/>
     <w:p>
-      <w:pPr>
-        <w:jc w:val="both"/>
-      </w:pPr>
-      <w:r>
-        <w:t xml:space="preserve">Summarizing everything we discussed above – Given my experience in the biotechnology field, I am going to work on the dataset related to the health care domain. </w:t>
-      </w:r>
-    </w:p>
-    <w:p>
-      <w:pPr>
-        <w:jc w:val="both"/>
-      </w:pPr>
-      <w:r>
-        <w:t xml:space="preserve">As a part of it I choose to go with a dataset where </w:t>
-      </w:r>
-      <w:r>
-        <w:t xml:space="preserve">the data included the details about the health profile of different patients. For example, each row corresponds data corresponding to one patient which has details such as their heart rate, blood pressure, glucose levels etc. </w:t>
-      </w:r>
-      <w:r>
-        <w:t xml:space="preserve">By using these details about the patient, we have to predict whether he or she has a heart disease. If a model that is able to predict the heart disease outcome based on this dataset, it would have a huge </w:t>
-      </w:r>
-      <w:r>
-        <w:t>real-world</w:t>
-      </w:r>
-      <w:r>
-        <w:t xml:space="preserve"> application where people in the healthcare domain can use it to apply on different patients and based on the prediction the patients can be provided with the necessary preventive care. Coming to the actual model building aspect, I am going to predominantly stick with the concept of ensemble modeling where I would like test and combine different algorithm as </w:t>
-      </w:r>
-      <w:r>
-        <w:t xml:space="preserve">a goal to get the best model; that can predict the outcome with decent accuracy. </w:t>
-      </w:r>
-    </w:p>
-    <w:p/>
-    <w:p>
       <w:r>
         <w:t>References:</w:t>
       </w:r>
     </w:p>
     <w:p>
-      <w:hyperlink r:id="rId6" w:history="1">
+      <w:hyperlink r:id="rId7" w:history="1">
         <w:r>
           <w:rPr>
             <w:rStyle w:val="Hyperlink"/>
@@ -265,27 +256,17 @@
       </w:hyperlink>
     </w:p>
     <w:p>
-      <w:r>
-        <w:fldChar w:fldCharType="begin"/>
-      </w:r>
-      <w:r>
-        <w:instrText xml:space="preserve"> HYPERLINK "https://medium.com/@dskswu/machine-learning-with-a-heart-predicting-heart-disease-b2e9f24fee84" </w:instrText>
-      </w:r>
-      <w:r>
-        <w:fldChar w:fldCharType="separate"/>
-      </w:r>
-      <w:r>
-        <w:rPr>
-          <w:rStyle w:val="Hyperlink"/>
-        </w:rPr>
-        <w:t>https://medium.com/@dskswu/machine-learning-with-a-heart-predicting-heart-disease-b2e9f24fee84</w:t>
-      </w:r>
-      <w:r>
-        <w:fldChar w:fldCharType="end"/>
-      </w:r>
-    </w:p>
-    <w:p>
-      <w:hyperlink r:id="rId7" w:history="1">
+      <w:hyperlink r:id="rId8" w:history="1">
+        <w:r>
+          <w:rPr>
+            <w:rStyle w:val="Hyperlink"/>
+          </w:rPr>
+          <w:t>https://medium.com/@dskswu/machine-learning-with-a-heart-predicting-heart-disease-b2e9f24fee84</w:t>
+        </w:r>
+      </w:hyperlink>
+    </w:p>
+    <w:p>
+      <w:hyperlink r:id="rId9" w:history="1">
         <w:r>
           <w:rPr>
             <w:rStyle w:val="Hyperlink"/>
@@ -295,7 +276,7 @@
       </w:hyperlink>
     </w:p>
     <w:p>
-      <w:hyperlink r:id="rId8" w:history="1">
+      <w:hyperlink r:id="rId10" w:history="1">
         <w:r>
           <w:rPr>
             <w:rStyle w:val="Hyperlink"/>
@@ -305,7 +286,7 @@
       </w:hyperlink>
     </w:p>
     <w:p>
-      <w:hyperlink r:id="rId9" w:history="1">
+      <w:hyperlink r:id="rId11" w:history="1">
         <w:r>
           <w:rPr>
             <w:rStyle w:val="Hyperlink"/>
@@ -315,7 +296,7 @@
       </w:hyperlink>
     </w:p>
     <w:p>
-      <w:hyperlink r:id="rId10" w:history="1">
+      <w:hyperlink r:id="rId12" w:history="1">
         <w:r>
           <w:rPr>
             <w:rStyle w:val="Hyperlink"/>
@@ -325,7 +306,7 @@
       </w:hyperlink>
     </w:p>
     <w:p>
-      <w:hyperlink r:id="rId11" w:history="1">
+      <w:hyperlink r:id="rId13" w:history="1">
         <w:r>
           <w:rPr>
             <w:rStyle w:val="Hyperlink"/>
@@ -335,7 +316,7 @@
       </w:hyperlink>
     </w:p>
     <w:p>
-      <w:hyperlink r:id="rId12" w:history="1">
+      <w:hyperlink r:id="rId14" w:history="1">
         <w:r>
           <w:rPr>
             <w:rStyle w:val="Hyperlink"/>
@@ -344,10 +325,7 @@
         </w:r>
       </w:hyperlink>
     </w:p>
-    <w:p>
-      <w:bookmarkStart w:id="0" w:name="_GoBack"/>
-      <w:bookmarkEnd w:id="0"/>
-    </w:p>
+    <w:p/>
     <w:p/>
     <w:p/>
     <w:p/>

</xml_diff>